<commit_message>
actualizado esquema.formato tfg corregido es el dado por la etsi pero corregido.memoria 2 creada y customizada
</commit_message>
<xml_diff>
--- a/Esquema general.docx
+++ b/Esquema general.docx
@@ -298,6 +298,180 @@
       </w:pPr>
       <w:r>
         <w:t>Conclusión</w:t>
+      </w:r>
+      <w:r>
+        <w:t xml:space="preserve"> -&gt; mencionar parámetros del detector probados y los finalmente utilizados</w:t>
+      </w:r>
+    </w:p>
+    <w:p>
+      <w:pPr>
+        <w:pStyle w:val="Prrafodelista"/>
+        <w:numPr>
+          <w:ilvl w:val="0"/>
+          <w:numId w:val="1"/>
+        </w:numPr>
+      </w:pPr>
+      <w:r>
+        <w:t>Método heurístico</w:t>
+      </w:r>
+    </w:p>
+    <w:p>
+      <w:pPr>
+        <w:pStyle w:val="Prrafodelista"/>
+        <w:numPr>
+          <w:ilvl w:val="1"/>
+          <w:numId w:val="1"/>
+        </w:numPr>
+      </w:pPr>
+      <w:r>
+        <w:t xml:space="preserve">Objetivo -&gt; Alimentar extracción de características (si se coge dos veces el mismo sello es problema de la ext. de </w:t>
+      </w:r>
+      <w:proofErr w:type="spellStart"/>
+      <w:r>
+        <w:t>caract</w:t>
+      </w:r>
+      <w:proofErr w:type="spellEnd"/>
+      <w:r>
+        <w:t>. y no se trata en este punto)</w:t>
+      </w:r>
+    </w:p>
+    <w:p>
+      <w:pPr>
+        <w:pStyle w:val="Prrafodelista"/>
+        <w:numPr>
+          <w:ilvl w:val="1"/>
+          <w:numId w:val="1"/>
+        </w:numPr>
+      </w:pPr>
+      <w:r>
+        <w:t>Filtros</w:t>
+      </w:r>
+    </w:p>
+    <w:p>
+      <w:pPr>
+        <w:pStyle w:val="Prrafodelista"/>
+        <w:numPr>
+          <w:ilvl w:val="1"/>
+          <w:numId w:val="1"/>
+        </w:numPr>
+      </w:pPr>
+      <w:r>
+        <w:t>Resultados</w:t>
+      </w:r>
+    </w:p>
+    <w:p>
+      <w:pPr>
+        <w:pStyle w:val="Prrafodelista"/>
+        <w:numPr>
+          <w:ilvl w:val="0"/>
+          <w:numId w:val="1"/>
+        </w:numPr>
+      </w:pPr>
+      <w:r>
+        <w:t>Algoritmo final (con alimentación de sellos manual)</w:t>
+      </w:r>
+    </w:p>
+    <w:p>
+      <w:pPr>
+        <w:pStyle w:val="Prrafodelista"/>
+        <w:numPr>
+          <w:ilvl w:val="1"/>
+          <w:numId w:val="1"/>
+        </w:numPr>
+      </w:pPr>
+      <w:r>
+        <w:t>Crear base de datos de sellos</w:t>
+      </w:r>
+    </w:p>
+    <w:p>
+      <w:pPr>
+        <w:pStyle w:val="Prrafodelista"/>
+        <w:numPr>
+          <w:ilvl w:val="1"/>
+          <w:numId w:val="1"/>
+        </w:numPr>
+      </w:pPr>
+      <w:r>
+        <w:t>Crear matriz de acumulación de evidencias</w:t>
+      </w:r>
+    </w:p>
+    <w:p>
+      <w:pPr>
+        <w:pStyle w:val="Prrafodelista"/>
+        <w:numPr>
+          <w:ilvl w:val="1"/>
+          <w:numId w:val="1"/>
+        </w:numPr>
+      </w:pPr>
+      <w:r>
+        <w:t>Crear matriz de convolución de dicha acumulación de evidencias</w:t>
+      </w:r>
+    </w:p>
+    <w:p>
+      <w:pPr>
+        <w:pStyle w:val="Prrafodelista"/>
+        <w:numPr>
+          <w:ilvl w:val="1"/>
+          <w:numId w:val="1"/>
+        </w:numPr>
+      </w:pPr>
+      <w:r>
+        <w:t>Encontrar el máximo en dicha convolución -&gt; Todos los puntos en dicha celda se consideran que forman parte del sello -&gt; media de coordenadas = centro del sello</w:t>
+      </w:r>
+    </w:p>
+    <w:p>
+      <w:pPr>
+        <w:pStyle w:val="Prrafodelista"/>
+        <w:numPr>
+          <w:ilvl w:val="1"/>
+          <w:numId w:val="1"/>
+        </w:numPr>
+      </w:pPr>
+      <w:r>
+        <w:t>El sello cuyo ratio (</w:t>
+      </w:r>
+      <w:proofErr w:type="spellStart"/>
+      <w:r>
+        <w:t>matches</w:t>
+      </w:r>
+      <w:proofErr w:type="spellEnd"/>
+      <w:r>
+        <w:t xml:space="preserve"> dentro del sello)/(</w:t>
+      </w:r>
+      <w:proofErr w:type="spellStart"/>
+      <w:r>
+        <w:t>matches</w:t>
+      </w:r>
+      <w:proofErr w:type="spellEnd"/>
+      <w:r>
+        <w:t xml:space="preserve"> totales) sea mayor es el sello encontrado y se clasifica como tal</w:t>
+      </w:r>
+      <w:r>
+        <w:t xml:space="preserve"> -&gt; Incluir pruebas de ratios</w:t>
+      </w:r>
+    </w:p>
+    <w:p>
+      <w:pPr>
+        <w:pStyle w:val="Prrafodelista"/>
+        <w:numPr>
+          <w:ilvl w:val="1"/>
+          <w:numId w:val="1"/>
+        </w:numPr>
+      </w:pPr>
+      <w:r>
+        <w:t>Se utilizan las coordenadas del centro y las dimensiones almacenadas del sello para eliminarlo del documento y se extrae la imagen sin sello para futuras operaciones.</w:t>
+      </w:r>
+    </w:p>
+    <w:p>
+      <w:pPr>
+        <w:pStyle w:val="Prrafodelista"/>
+        <w:numPr>
+          <w:ilvl w:val="0"/>
+          <w:numId w:val="1"/>
+        </w:numPr>
+      </w:pPr>
+      <w:r>
+        <w:t>Resultados y posibles mejoras</w:t>
       </w:r>
     </w:p>
     <w:p/>

</xml_diff>

<commit_message>
Añadido un nuevo esquema general
</commit_message>
<xml_diff>
--- a/Esquema general.docx
+++ b/Esquema general.docx
@@ -474,7 +474,273 @@
         <w:t>Resultados y posibles mejoras</w:t>
       </w:r>
     </w:p>
-    <w:p/>
+    <w:p>
+      <w:r>
+        <w:br w:type="page"/>
+      </w:r>
+    </w:p>
+    <w:p>
+      <w:pPr>
+        <w:pStyle w:val="Prrafodelista"/>
+        <w:numPr>
+          <w:ilvl w:val="0"/>
+          <w:numId w:val="2"/>
+        </w:numPr>
+      </w:pPr>
+      <w:r>
+        <w:lastRenderedPageBreak/>
+        <w:t>La importancia de conservar nuestra historia</w:t>
+      </w:r>
+    </w:p>
+    <w:p>
+      <w:pPr>
+        <w:pStyle w:val="Prrafodelista"/>
+        <w:numPr>
+          <w:ilvl w:val="1"/>
+          <w:numId w:val="2"/>
+        </w:numPr>
+      </w:pPr>
+      <w:r>
+        <w:t>Eso</w:t>
+      </w:r>
+      <w:r>
+        <w:t xml:space="preserve"> mismo</w:t>
+      </w:r>
+    </w:p>
+    <w:p>
+      <w:pPr>
+        <w:pStyle w:val="Prrafodelista"/>
+        <w:numPr>
+          <w:ilvl w:val="1"/>
+          <w:numId w:val="2"/>
+        </w:numPr>
+      </w:pPr>
+      <w:r>
+        <w:t>Explicación de archivo histórico de Osborne</w:t>
+      </w:r>
+    </w:p>
+    <w:p>
+      <w:pPr>
+        <w:pStyle w:val="Prrafodelista"/>
+        <w:numPr>
+          <w:ilvl w:val="1"/>
+          <w:numId w:val="2"/>
+        </w:numPr>
+      </w:pPr>
+      <w:r>
+        <w:t xml:space="preserve">Proyecto del </w:t>
+      </w:r>
+      <w:proofErr w:type="spellStart"/>
+      <w:r>
+        <w:t>Lab</w:t>
+      </w:r>
+      <w:proofErr w:type="spellEnd"/>
+      <w:r>
+        <w:t xml:space="preserve"> Osborne, plataforma, OCR </w:t>
+      </w:r>
+      <w:proofErr w:type="spellStart"/>
+      <w:r>
+        <w:t>blabla</w:t>
+      </w:r>
+      <w:proofErr w:type="spellEnd"/>
+      <w:r>
+        <w:t>… -&gt; Particularizar sellos</w:t>
+      </w:r>
+    </w:p>
+    <w:p>
+      <w:pPr>
+        <w:pStyle w:val="Prrafodelista"/>
+        <w:numPr>
+          <w:ilvl w:val="1"/>
+          <w:numId w:val="2"/>
+        </w:numPr>
+      </w:pPr>
+      <w:r>
+        <w:t>Esquema general del OCR y en particular de los sellos</w:t>
+      </w:r>
+    </w:p>
+    <w:p>
+      <w:pPr>
+        <w:pStyle w:val="Prrafodelista"/>
+        <w:numPr>
+          <w:ilvl w:val="0"/>
+          <w:numId w:val="2"/>
+        </w:numPr>
+      </w:pPr>
+      <w:r>
+        <w:t>Métodos existentes para cada paso del esquema expuesto</w:t>
+      </w:r>
+    </w:p>
+    <w:p>
+      <w:pPr>
+        <w:pStyle w:val="Prrafodelista"/>
+        <w:numPr>
+          <w:ilvl w:val="1"/>
+          <w:numId w:val="2"/>
+        </w:numPr>
+      </w:pPr>
+      <w:proofErr w:type="spellStart"/>
+      <w:r>
+        <w:t>Binarización</w:t>
+      </w:r>
+      <w:proofErr w:type="spellEnd"/>
+    </w:p>
+    <w:p>
+      <w:pPr>
+        <w:pStyle w:val="Prrafodelista"/>
+        <w:numPr>
+          <w:ilvl w:val="1"/>
+          <w:numId w:val="2"/>
+        </w:numPr>
+      </w:pPr>
+      <w:r>
+        <w:t>Segmentación</w:t>
+      </w:r>
+    </w:p>
+    <w:p>
+      <w:pPr>
+        <w:pStyle w:val="Prrafodelista"/>
+        <w:numPr>
+          <w:ilvl w:val="1"/>
+          <w:numId w:val="2"/>
+        </w:numPr>
+      </w:pPr>
+      <w:r>
+        <w:t>Separación de líneas</w:t>
+      </w:r>
+    </w:p>
+    <w:p>
+      <w:pPr>
+        <w:pStyle w:val="Prrafodelista"/>
+        <w:numPr>
+          <w:ilvl w:val="1"/>
+          <w:numId w:val="2"/>
+        </w:numPr>
+      </w:pPr>
+      <w:r>
+        <w:t>Separación de “palabras”</w:t>
+      </w:r>
+    </w:p>
+    <w:p>
+      <w:pPr>
+        <w:pStyle w:val="Prrafodelista"/>
+        <w:numPr>
+          <w:ilvl w:val="1"/>
+          <w:numId w:val="2"/>
+        </w:numPr>
+      </w:pPr>
+      <w:r>
+        <w:t>Sistemas de reconocimiento</w:t>
+      </w:r>
+    </w:p>
+    <w:p>
+      <w:pPr>
+        <w:pStyle w:val="Prrafodelista"/>
+        <w:numPr>
+          <w:ilvl w:val="0"/>
+          <w:numId w:val="2"/>
+        </w:numPr>
+      </w:pPr>
+      <w:r>
+        <w:t>Algoritmo inicial que no sigue el esquema expuesto</w:t>
+      </w:r>
+    </w:p>
+    <w:p>
+      <w:pPr>
+        <w:pStyle w:val="Prrafodelista"/>
+        <w:numPr>
+          <w:ilvl w:val="1"/>
+          <w:numId w:val="2"/>
+        </w:numPr>
+      </w:pPr>
+      <w:r>
+        <w:t>Explicación</w:t>
+      </w:r>
+    </w:p>
+    <w:p>
+      <w:pPr>
+        <w:pStyle w:val="Prrafodelista"/>
+        <w:numPr>
+          <w:ilvl w:val="1"/>
+          <w:numId w:val="2"/>
+        </w:numPr>
+      </w:pPr>
+      <w:r>
+        <w:t>Primer ratio -&gt; Resultados y explicación</w:t>
+      </w:r>
+    </w:p>
+    <w:p>
+      <w:pPr>
+        <w:pStyle w:val="Prrafodelista"/>
+        <w:numPr>
+          <w:ilvl w:val="1"/>
+          <w:numId w:val="2"/>
+        </w:numPr>
+      </w:pPr>
+      <w:r>
+        <w:t>Segundo ratio -&gt; Resultados y explicación</w:t>
+      </w:r>
+    </w:p>
+    <w:p>
+      <w:pPr>
+        <w:pStyle w:val="Prrafodelista"/>
+        <w:numPr>
+          <w:ilvl w:val="1"/>
+          <w:numId w:val="2"/>
+        </w:numPr>
+      </w:pPr>
+      <w:r>
+        <w:t>Tercer ratio + sintonización de detector -&gt; Resultados y conclusiones</w:t>
+      </w:r>
+    </w:p>
+    <w:p>
+      <w:pPr>
+        <w:pStyle w:val="Prrafodelista"/>
+        <w:numPr>
+          <w:ilvl w:val="0"/>
+          <w:numId w:val="2"/>
+        </w:numPr>
+      </w:pPr>
+      <w:r>
+        <w:t>Algoritmo que sí sigue el esquema estándar</w:t>
+      </w:r>
+    </w:p>
+    <w:p>
+      <w:pPr>
+        <w:pStyle w:val="Prrafodelista"/>
+        <w:numPr>
+          <w:ilvl w:val="1"/>
+          <w:numId w:val="2"/>
+        </w:numPr>
+      </w:pPr>
+      <w:r>
+        <w:t>Explicación</w:t>
+      </w:r>
+    </w:p>
+    <w:p>
+      <w:pPr>
+        <w:pStyle w:val="Prrafodelista"/>
+        <w:numPr>
+          <w:ilvl w:val="1"/>
+          <w:numId w:val="2"/>
+        </w:numPr>
+      </w:pPr>
+      <w:r>
+        <w:t>Resultados</w:t>
+      </w:r>
+    </w:p>
+    <w:p>
+      <w:pPr>
+        <w:pStyle w:val="Prrafodelista"/>
+        <w:numPr>
+          <w:ilvl w:val="0"/>
+          <w:numId w:val="2"/>
+        </w:numPr>
+      </w:pPr>
+      <w:r>
+        <w:t>Conclusiones y trabajo futuro</w:t>
+      </w:r>
+    </w:p>
     <w:sectPr>
       <w:pgSz w:w="11906" w:h="16838"/>
       <w:pgMar w:top="1417" w:right="1701" w:bottom="1417" w:left="1701" w:header="708" w:footer="708" w:gutter="0"/>
@@ -490,7 +756,7 @@
   <w:abstractNum w:abstractNumId="0">
     <w:nsid w:val="4659759C"/>
     <w:multiLevelType w:val="hybridMultilevel"/>
-    <w:tmpl w:val="89FC1A8E"/>
+    <w:tmpl w:val="CE949078"/>
     <w:lvl w:ilvl="0" w:tplc="0C0A000F">
       <w:start w:val="1"/>
       <w:numFmt w:val="decimal"/>
@@ -573,8 +839,97 @@
       </w:pPr>
     </w:lvl>
   </w:abstractNum>
+  <w:abstractNum w:abstractNumId="1">
+    <w:nsid w:val="72B02A78"/>
+    <w:multiLevelType w:val="hybridMultilevel"/>
+    <w:tmpl w:val="CE949078"/>
+    <w:lvl w:ilvl="0" w:tplc="0C0A000F">
+      <w:start w:val="1"/>
+      <w:numFmt w:val="decimal"/>
+      <w:lvlText w:val="%1."/>
+      <w:lvlJc w:val="left"/>
+      <w:pPr>
+        <w:ind w:left="720" w:hanging="360"/>
+      </w:pPr>
+    </w:lvl>
+    <w:lvl w:ilvl="1" w:tplc="0C0A0019">
+      <w:start w:val="1"/>
+      <w:numFmt w:val="lowerLetter"/>
+      <w:lvlText w:val="%2."/>
+      <w:lvlJc w:val="left"/>
+      <w:pPr>
+        <w:ind w:left="1440" w:hanging="360"/>
+      </w:pPr>
+    </w:lvl>
+    <w:lvl w:ilvl="2" w:tplc="0C0A001B">
+      <w:start w:val="1"/>
+      <w:numFmt w:val="lowerRoman"/>
+      <w:lvlText w:val="%3."/>
+      <w:lvlJc w:val="right"/>
+      <w:pPr>
+        <w:ind w:left="2160" w:hanging="180"/>
+      </w:pPr>
+    </w:lvl>
+    <w:lvl w:ilvl="3" w:tplc="0C0A000F" w:tentative="1">
+      <w:start w:val="1"/>
+      <w:numFmt w:val="decimal"/>
+      <w:lvlText w:val="%4."/>
+      <w:lvlJc w:val="left"/>
+      <w:pPr>
+        <w:ind w:left="2880" w:hanging="360"/>
+      </w:pPr>
+    </w:lvl>
+    <w:lvl w:ilvl="4" w:tplc="0C0A0019" w:tentative="1">
+      <w:start w:val="1"/>
+      <w:numFmt w:val="lowerLetter"/>
+      <w:lvlText w:val="%5."/>
+      <w:lvlJc w:val="left"/>
+      <w:pPr>
+        <w:ind w:left="3600" w:hanging="360"/>
+      </w:pPr>
+    </w:lvl>
+    <w:lvl w:ilvl="5" w:tplc="0C0A001B" w:tentative="1">
+      <w:start w:val="1"/>
+      <w:numFmt w:val="lowerRoman"/>
+      <w:lvlText w:val="%6."/>
+      <w:lvlJc w:val="right"/>
+      <w:pPr>
+        <w:ind w:left="4320" w:hanging="180"/>
+      </w:pPr>
+    </w:lvl>
+    <w:lvl w:ilvl="6" w:tplc="0C0A000F" w:tentative="1">
+      <w:start w:val="1"/>
+      <w:numFmt w:val="decimal"/>
+      <w:lvlText w:val="%7."/>
+      <w:lvlJc w:val="left"/>
+      <w:pPr>
+        <w:ind w:left="5040" w:hanging="360"/>
+      </w:pPr>
+    </w:lvl>
+    <w:lvl w:ilvl="7" w:tplc="0C0A0019" w:tentative="1">
+      <w:start w:val="1"/>
+      <w:numFmt w:val="lowerLetter"/>
+      <w:lvlText w:val="%8."/>
+      <w:lvlJc w:val="left"/>
+      <w:pPr>
+        <w:ind w:left="5760" w:hanging="360"/>
+      </w:pPr>
+    </w:lvl>
+    <w:lvl w:ilvl="8" w:tplc="0C0A001B" w:tentative="1">
+      <w:start w:val="1"/>
+      <w:numFmt w:val="lowerRoman"/>
+      <w:lvlText w:val="%9."/>
+      <w:lvlJc w:val="right"/>
+      <w:pPr>
+        <w:ind w:left="6480" w:hanging="180"/>
+      </w:pPr>
+    </w:lvl>
+  </w:abstractNum>
   <w:num w:numId="1">
     <w:abstractNumId w:val="0"/>
+  </w:num>
+  <w:num w:numId="2">
+    <w:abstractNumId w:val="1"/>
   </w:num>
 </w:numbering>
 </file>

</xml_diff>

<commit_message>
Modificado orden en esquema 2
</commit_message>
<xml_diff>
--- a/Esquema general.docx
+++ b/Esquema general.docx
@@ -22,6 +22,55 @@
           <w:numId w:val="1"/>
         </w:numPr>
       </w:pPr>
+      <w:proofErr w:type="spellStart"/>
+      <w:r>
+        <w:t>Ground</w:t>
+      </w:r>
+      <w:proofErr w:type="spellEnd"/>
+      <w:r>
+        <w:t xml:space="preserve"> </w:t>
+      </w:r>
+      <w:proofErr w:type="spellStart"/>
+      <w:r>
+        <w:t>truth</w:t>
+      </w:r>
+      <w:proofErr w:type="spellEnd"/>
+      <w:r>
+        <w:t xml:space="preserve">, </w:t>
+      </w:r>
+      <w:proofErr w:type="spellStart"/>
+      <w:r>
+        <w:t>MySQL</w:t>
+      </w:r>
+      <w:proofErr w:type="spellEnd"/>
+      <w:r>
+        <w:t xml:space="preserve">, </w:t>
+      </w:r>
+      <w:proofErr w:type="spellStart"/>
+      <w:r>
+        <w:t>Pygame</w:t>
+      </w:r>
+      <w:proofErr w:type="spellEnd"/>
+      <w:r>
+        <w:t xml:space="preserve">, </w:t>
+      </w:r>
+      <w:proofErr w:type="spellStart"/>
+      <w:r>
+        <w:t>Tkinter</w:t>
+      </w:r>
+      <w:proofErr w:type="spellEnd"/>
+      <w:r>
+        <w:t>…</w:t>
+      </w:r>
+    </w:p>
+    <w:p>
+      <w:pPr>
+        <w:pStyle w:val="Prrafodelista"/>
+        <w:numPr>
+          <w:ilvl w:val="0"/>
+          <w:numId w:val="1"/>
+        </w:numPr>
+      </w:pPr>
       <w:r>
         <w:t>Estado del arte</w:t>
       </w:r>
@@ -34,9 +83,89 @@
           <w:numId w:val="1"/>
         </w:numPr>
       </w:pPr>
-      <w:proofErr w:type="spellStart"/>
-      <w:r>
-        <w:t>Ground</w:t>
+      <w:r>
+        <w:t>Algoritmos probados</w:t>
+      </w:r>
+    </w:p>
+    <w:p>
+      <w:pPr>
+        <w:pStyle w:val="Prrafodelista"/>
+        <w:numPr>
+          <w:ilvl w:val="1"/>
+          <w:numId w:val="1"/>
+        </w:numPr>
+      </w:pPr>
+      <w:r>
+        <w:t>Filtrado frecuencial</w:t>
+      </w:r>
+    </w:p>
+    <w:p>
+      <w:pPr>
+        <w:pStyle w:val="Prrafodelista"/>
+        <w:numPr>
+          <w:ilvl w:val="1"/>
+          <w:numId w:val="1"/>
+        </w:numPr>
+      </w:pPr>
+      <w:r>
+        <w:t>Extracción de características</w:t>
+      </w:r>
+    </w:p>
+    <w:p>
+      <w:pPr>
+        <w:pStyle w:val="Prrafodelista"/>
+        <w:numPr>
+          <w:ilvl w:val="1"/>
+          <w:numId w:val="1"/>
+        </w:numPr>
+      </w:pPr>
+      <w:r>
+        <w:t>Blobs -&gt;no sirve -&gt; componentes conexas caseras</w:t>
+      </w:r>
+    </w:p>
+    <w:p>
+      <w:pPr>
+        <w:pStyle w:val="Prrafodelista"/>
+        <w:numPr>
+          <w:ilvl w:val="1"/>
+          <w:numId w:val="1"/>
+        </w:numPr>
+      </w:pPr>
+      <w:r>
+        <w:t>Color</w:t>
+      </w:r>
+    </w:p>
+    <w:p>
+      <w:pPr>
+        <w:pStyle w:val="Prrafodelista"/>
+        <w:numPr>
+          <w:ilvl w:val="1"/>
+          <w:numId w:val="1"/>
+        </w:numPr>
+      </w:pPr>
+      <w:r>
+        <w:t xml:space="preserve">Transformada de </w:t>
+      </w:r>
+      <w:proofErr w:type="spellStart"/>
+      <w:r>
+        <w:t>Hough</w:t>
+      </w:r>
+      <w:proofErr w:type="spellEnd"/>
+    </w:p>
+    <w:p>
+      <w:pPr>
+        <w:pStyle w:val="Prrafodelista"/>
+        <w:numPr>
+          <w:ilvl w:val="1"/>
+          <w:numId w:val="1"/>
+        </w:numPr>
+      </w:pPr>
+      <w:r>
+        <w:t>Bordes (</w:t>
+      </w:r>
+      <w:proofErr w:type="spellStart"/>
+      <w:r>
+        <w:t>Canny</w:t>
       </w:r>
       <w:proofErr w:type="spellEnd"/>
       <w:r>
@@ -44,140 +173,23 @@
       </w:r>
       <w:proofErr w:type="spellStart"/>
       <w:r>
-        <w:t>truth</w:t>
-      </w:r>
-      <w:proofErr w:type="spellEnd"/>
-      <w:r>
-        <w:t xml:space="preserve">, </w:t>
-      </w:r>
-      <w:proofErr w:type="spellStart"/>
-      <w:r>
-        <w:t>MySQL</w:t>
-      </w:r>
-      <w:proofErr w:type="spellEnd"/>
-      <w:r>
-        <w:t xml:space="preserve">, </w:t>
-      </w:r>
-      <w:proofErr w:type="spellStart"/>
-      <w:r>
-        <w:t>Pygame</w:t>
-      </w:r>
-      <w:proofErr w:type="spellEnd"/>
-      <w:r>
-        <w:t xml:space="preserve">, </w:t>
-      </w:r>
-      <w:proofErr w:type="spellStart"/>
-      <w:r>
-        <w:t>Tkinter</w:t>
-      </w:r>
-      <w:proofErr w:type="spellEnd"/>
-      <w:r>
-        <w:t>…</w:t>
-      </w:r>
-    </w:p>
-    <w:p>
-      <w:pPr>
-        <w:pStyle w:val="Prrafodelista"/>
-        <w:numPr>
-          <w:ilvl w:val="0"/>
-          <w:numId w:val="1"/>
-        </w:numPr>
-      </w:pPr>
-      <w:r>
-        <w:t>Algoritmos probados</w:t>
-      </w:r>
-    </w:p>
-    <w:p>
-      <w:pPr>
-        <w:pStyle w:val="Prrafodelista"/>
-        <w:numPr>
-          <w:ilvl w:val="1"/>
-          <w:numId w:val="1"/>
-        </w:numPr>
-      </w:pPr>
-      <w:r>
-        <w:t>Filtrado frecuencial</w:t>
-      </w:r>
-    </w:p>
-    <w:p>
-      <w:pPr>
-        <w:pStyle w:val="Prrafodelista"/>
-        <w:numPr>
-          <w:ilvl w:val="1"/>
-          <w:numId w:val="1"/>
-        </w:numPr>
-      </w:pPr>
-      <w:r>
-        <w:t>Extracción de características</w:t>
-      </w:r>
-    </w:p>
-    <w:p>
-      <w:pPr>
-        <w:pStyle w:val="Prrafodelista"/>
-        <w:numPr>
-          <w:ilvl w:val="1"/>
-          <w:numId w:val="1"/>
-        </w:numPr>
-      </w:pPr>
-      <w:r>
-        <w:t>Blobs -&gt;no sirve -&gt; componentes conexas caseras</w:t>
-      </w:r>
-    </w:p>
-    <w:p>
-      <w:pPr>
-        <w:pStyle w:val="Prrafodelista"/>
-        <w:numPr>
-          <w:ilvl w:val="1"/>
-          <w:numId w:val="1"/>
-        </w:numPr>
-      </w:pPr>
-      <w:r>
-        <w:t>Color</w:t>
-      </w:r>
-    </w:p>
-    <w:p>
-      <w:pPr>
-        <w:pStyle w:val="Prrafodelista"/>
-        <w:numPr>
-          <w:ilvl w:val="1"/>
-          <w:numId w:val="1"/>
-        </w:numPr>
-      </w:pPr>
-      <w:r>
-        <w:t xml:space="preserve">Transformada de </w:t>
-      </w:r>
-      <w:proofErr w:type="spellStart"/>
-      <w:r>
-        <w:t>Hough</w:t>
-      </w:r>
-      <w:proofErr w:type="spellEnd"/>
-    </w:p>
-    <w:p>
-      <w:pPr>
-        <w:pStyle w:val="Prrafodelista"/>
-        <w:numPr>
-          <w:ilvl w:val="1"/>
-          <w:numId w:val="1"/>
-        </w:numPr>
-      </w:pPr>
-      <w:r>
-        <w:t>Bordes (</w:t>
-      </w:r>
-      <w:proofErr w:type="spellStart"/>
-      <w:r>
-        <w:t>Canny</w:t>
-      </w:r>
-      <w:proofErr w:type="spellEnd"/>
-      <w:r>
-        <w:t xml:space="preserve"> </w:t>
-      </w:r>
-      <w:proofErr w:type="spellStart"/>
-      <w:r>
         <w:t>edge</w:t>
       </w:r>
       <w:proofErr w:type="spellEnd"/>
       <w:r>
         <w:t xml:space="preserve"> detector)</w:t>
+      </w:r>
+    </w:p>
+    <w:p>
+      <w:pPr>
+        <w:pStyle w:val="Prrafodelista"/>
+        <w:numPr>
+          <w:ilvl w:val="1"/>
+          <w:numId w:val="1"/>
+        </w:numPr>
+      </w:pPr>
+      <w:r>
+        <w:t>¿Qué se va a hacer finalmente?</w:t>
       </w:r>
     </w:p>
     <w:p>
@@ -568,6 +580,39 @@
         </w:numPr>
       </w:pPr>
       <w:r>
+        <w:t xml:space="preserve">Trabajo previo </w:t>
+      </w:r>
+      <w:proofErr w:type="spellStart"/>
+      <w:r>
+        <w:t>ground</w:t>
+      </w:r>
+      <w:proofErr w:type="spellEnd"/>
+      <w:r>
+        <w:t xml:space="preserve"> </w:t>
+      </w:r>
+      <w:proofErr w:type="spellStart"/>
+      <w:r>
+        <w:t>truth</w:t>
+      </w:r>
+      <w:proofErr w:type="spellEnd"/>
+      <w:r>
+        <w:t>…</w:t>
+      </w:r>
+      <w:proofErr w:type="spellStart"/>
+      <w:r>
+        <w:t>etc</w:t>
+      </w:r>
+      <w:proofErr w:type="spellEnd"/>
+    </w:p>
+    <w:p>
+      <w:pPr>
+        <w:pStyle w:val="Prrafodelista"/>
+        <w:numPr>
+          <w:ilvl w:val="0"/>
+          <w:numId w:val="2"/>
+        </w:numPr>
+      </w:pPr>
+      <w:r>
         <w:t>Métodos existentes para cada paso del esquema expuesto</w:t>
       </w:r>
     </w:p>
@@ -739,6 +784,11 @@
       </w:pPr>
       <w:r>
         <w:t>Conclusiones y trabajo futuro</w:t>
+      </w:r>
+    </w:p>
+    <w:p>
+      <w:r>
+        <w:t>¿Estado del arte?</w:t>
       </w:r>
     </w:p>
     <w:sectPr>

</xml_diff>

<commit_message>
Extraccion de caracteristicas y parte de componentes conexas
</commit_message>
<xml_diff>
--- a/Esquema general.docx
+++ b/Esquema general.docx
@@ -21,46 +21,48 @@
           <w:ilvl w:val="0"/>
           <w:numId w:val="1"/>
         </w:numPr>
-      </w:pPr>
-      <w:proofErr w:type="spellStart"/>
-      <w:r>
-        <w:t>Ground</w:t>
-      </w:r>
-      <w:proofErr w:type="spellEnd"/>
-      <w:r>
-        <w:t xml:space="preserve"> </w:t>
-      </w:r>
-      <w:proofErr w:type="spellStart"/>
-      <w:r>
-        <w:t>truth</w:t>
-      </w:r>
-      <w:proofErr w:type="spellEnd"/>
-      <w:r>
-        <w:t xml:space="preserve">, </w:t>
-      </w:r>
-      <w:proofErr w:type="spellStart"/>
-      <w:r>
-        <w:t>MySQL</w:t>
-      </w:r>
-      <w:proofErr w:type="spellEnd"/>
-      <w:r>
-        <w:t xml:space="preserve">, </w:t>
-      </w:r>
-      <w:proofErr w:type="spellStart"/>
-      <w:r>
-        <w:t>Pygame</w:t>
-      </w:r>
-      <w:proofErr w:type="spellEnd"/>
-      <w:r>
-        <w:t xml:space="preserve">, </w:t>
-      </w:r>
-      <w:proofErr w:type="spellStart"/>
-      <w:r>
-        <w:t>Tkinter</w:t>
-      </w:r>
-      <w:proofErr w:type="spellEnd"/>
-      <w:r>
-        <w:t>…</w:t>
+        <w:rPr>
+          <w:strike/>
+        </w:rPr>
+      </w:pPr>
+      <w:r>
+        <w:rPr>
+          <w:strike/>
+        </w:rPr>
+        <w:t>Estado del arte</w:t>
+      </w:r>
+      <w:r>
+        <w:rPr>
+          <w:strike/>
+        </w:rPr>
+        <w:t>.</w:t>
+      </w:r>
+      <w:r>
+        <w:t xml:space="preserve"> Exposición del problema </w:t>
+      </w:r>
+      <w:r>
+        <w:t>(opencv</w:t>
+      </w:r>
+      <w:r>
+        <w:t>,</w:t>
+      </w:r>
+      <w:r>
+        <w:t xml:space="preserve"> python y c++) </w:t>
+      </w:r>
+      <w:r>
+        <w:t>y posibles soluciones</w:t>
+      </w:r>
+      <w:r>
+        <w:t xml:space="preserve">…y lo primero es un </w:t>
+      </w:r>
+      <w:r>
+        <w:rPr>
+          <w:b/>
+        </w:rPr>
+        <w:t>ground truth</w:t>
+      </w:r>
+      <w:r>
+        <w:t>.</w:t>
       </w:r>
     </w:p>
     <w:p>
@@ -70,9 +72,15 @@
           <w:ilvl w:val="0"/>
           <w:numId w:val="1"/>
         </w:numPr>
-      </w:pPr>
-      <w:r>
-        <w:t>Estado del arte</w:t>
+        <w:rPr>
+          <w:lang w:val="en-US"/>
+        </w:rPr>
+      </w:pPr>
+      <w:r>
+        <w:rPr>
+          <w:lang w:val="en-US"/>
+        </w:rPr>
+        <w:t>Ground truth, MySQL, Pygame, Tkinter…</w:t>
       </w:r>
     </w:p>
     <w:p>
@@ -130,8 +138,14 @@
           <w:ilvl w:val="1"/>
           <w:numId w:val="1"/>
         </w:numPr>
-      </w:pPr>
-      <w:r>
+        <w:rPr>
+          <w:strike/>
+        </w:rPr>
+      </w:pPr>
+      <w:r>
+        <w:rPr>
+          <w:strike/>
+        </w:rPr>
         <w:t>Color</w:t>
       </w:r>
     </w:p>
@@ -144,40 +158,28 @@
         </w:numPr>
       </w:pPr>
       <w:r>
-        <w:t xml:space="preserve">Transformada de </w:t>
-      </w:r>
-      <w:proofErr w:type="spellStart"/>
-      <w:r>
-        <w:t>Hough</w:t>
-      </w:r>
-      <w:proofErr w:type="spellEnd"/>
-    </w:p>
-    <w:p>
-      <w:pPr>
-        <w:pStyle w:val="Prrafodelista"/>
-        <w:numPr>
-          <w:ilvl w:val="1"/>
-          <w:numId w:val="1"/>
-        </w:numPr>
-      </w:pPr>
-      <w:r>
-        <w:t>Bordes (</w:t>
-      </w:r>
-      <w:proofErr w:type="spellStart"/>
-      <w:r>
-        <w:t>Canny</w:t>
-      </w:r>
-      <w:proofErr w:type="spellEnd"/>
-      <w:r>
-        <w:t xml:space="preserve"> </w:t>
-      </w:r>
-      <w:proofErr w:type="spellStart"/>
-      <w:r>
-        <w:t>edge</w:t>
-      </w:r>
-      <w:proofErr w:type="spellEnd"/>
-      <w:r>
-        <w:t xml:space="preserve"> detector)</w:t>
+        <w:t>Transformada de Hough</w:t>
+      </w:r>
+      <w:r>
+        <w:t xml:space="preserve"> (mencionar al final)</w:t>
+      </w:r>
+    </w:p>
+    <w:p>
+      <w:pPr>
+        <w:pStyle w:val="Prrafodelista"/>
+        <w:numPr>
+          <w:ilvl w:val="1"/>
+          <w:numId w:val="1"/>
+        </w:numPr>
+        <w:rPr>
+          <w:strike/>
+        </w:rPr>
+      </w:pPr>
+      <w:r>
+        <w:rPr>
+          <w:strike/>
+        </w:rPr>
+        <w:t>Bordes (Canny edge detector)</w:t>
       </w:r>
     </w:p>
     <w:p>
@@ -336,15 +338,7 @@
         </w:numPr>
       </w:pPr>
       <w:r>
-        <w:t xml:space="preserve">Objetivo -&gt; Alimentar extracción de características (si se coge dos veces el mismo sello es problema de la ext. de </w:t>
-      </w:r>
-      <w:proofErr w:type="spellStart"/>
-      <w:r>
-        <w:t>caract</w:t>
-      </w:r>
-      <w:proofErr w:type="spellEnd"/>
-      <w:r>
-        <w:t>. y no se trata en este punto)</w:t>
+        <w:t>Objetivo -&gt; Alimentar extracción de características (si se coge dos veces el mismo sello es problema de la ext. de caract. y no se trata en este punto)</w:t>
       </w:r>
     </w:p>
     <w:p>
@@ -440,23 +434,7 @@
         </w:numPr>
       </w:pPr>
       <w:r>
-        <w:t>El sello cuyo ratio (</w:t>
-      </w:r>
-      <w:proofErr w:type="spellStart"/>
-      <w:r>
-        <w:t>matches</w:t>
-      </w:r>
-      <w:proofErr w:type="spellEnd"/>
-      <w:r>
-        <w:t xml:space="preserve"> dentro del sello)/(</w:t>
-      </w:r>
-      <w:proofErr w:type="spellStart"/>
-      <w:r>
-        <w:t>matches</w:t>
-      </w:r>
-      <w:proofErr w:type="spellEnd"/>
-      <w:r>
-        <w:t xml:space="preserve"> totales) sea mayor es el sello encontrado y se clasifica como tal</w:t>
+        <w:t>El sello cuyo ratio (matches dentro del sello)/(matches totales) sea mayor es el sello encontrado y se clasifica como tal</w:t>
       </w:r>
       <w:r>
         <w:t xml:space="preserve"> -&gt; Incluir pruebas de ratios</w:t>
@@ -540,23 +518,7 @@
         </w:numPr>
       </w:pPr>
       <w:r>
-        <w:t xml:space="preserve">Proyecto del </w:t>
-      </w:r>
-      <w:proofErr w:type="spellStart"/>
-      <w:r>
-        <w:t>Lab</w:t>
-      </w:r>
-      <w:proofErr w:type="spellEnd"/>
-      <w:r>
-        <w:t xml:space="preserve"> Osborne, plataforma, OCR </w:t>
-      </w:r>
-      <w:proofErr w:type="spellStart"/>
-      <w:r>
-        <w:t>blabla</w:t>
-      </w:r>
-      <w:proofErr w:type="spellEnd"/>
-      <w:r>
-        <w:t>… -&gt; Particularizar sellos</w:t>
+        <w:t>Proyecto del Lab Osborne, plataforma, OCR blabla… -&gt; Particularizar sellos</w:t>
       </w:r>
     </w:p>
     <w:p>
@@ -580,29 +542,8 @@
         </w:numPr>
       </w:pPr>
       <w:r>
-        <w:t xml:space="preserve">Trabajo previo </w:t>
-      </w:r>
-      <w:proofErr w:type="spellStart"/>
-      <w:r>
-        <w:t>ground</w:t>
-      </w:r>
-      <w:proofErr w:type="spellEnd"/>
-      <w:r>
-        <w:t xml:space="preserve"> </w:t>
-      </w:r>
-      <w:proofErr w:type="spellStart"/>
-      <w:r>
-        <w:t>truth</w:t>
-      </w:r>
-      <w:proofErr w:type="spellEnd"/>
-      <w:r>
-        <w:t>…</w:t>
-      </w:r>
-      <w:proofErr w:type="spellStart"/>
-      <w:r>
-        <w:t>etc</w:t>
-      </w:r>
-      <w:proofErr w:type="spellEnd"/>
+        <w:t>Trabajo previo ground truth…etc</w:t>
+      </w:r>
     </w:p>
     <w:p>
       <w:pPr>
@@ -624,11 +565,9 @@
           <w:numId w:val="2"/>
         </w:numPr>
       </w:pPr>
-      <w:proofErr w:type="spellStart"/>
       <w:r>
         <w:t>Binarización</w:t>
       </w:r>
-      <w:proofErr w:type="spellEnd"/>
     </w:p>
     <w:p>
       <w:pPr>

</xml_diff>